<commit_message>
update arrays and style
</commit_message>
<xml_diff>
--- a/src/array1.docx
+++ b/src/array1.docx
@@ -2319,7 +2319,7 @@
                 <w:szCs w:val="20"/>
                 <w:rtl/>
               </w:rPr>
-              <w:t>20</w:t>
+              <w:t>15</w:t>
             </w:r>
             <w:r>
               <w:rPr>
@@ -4197,16 +4197,7 @@
                 <w:szCs w:val="20"/>
                 <w:rtl/>
               </w:rPr>
-              <w:t>2</w:t>
-            </w:r>
-            <w:r>
-              <w:rPr>
-                <w:rFonts w:ascii="Arial" w:hAnsi="Arial" w:cs="Arial" w:hint="cs"/>
-                <w:sz w:val="20"/>
-                <w:szCs w:val="20"/>
-                <w:rtl/>
-              </w:rPr>
-              <w:t>5</w:t>
+              <w:t>30</w:t>
             </w:r>
             <w:r>
               <w:rPr>
@@ -4758,38 +4749,19 @@
               </w:numPr>
               <w:bidi/>
               <w:rPr>
-                <w:rFonts w:ascii="Arial" w:hAnsi="Arial" w:cs="Arial"/>
-                <w:sz w:val="20"/>
-                <w:szCs w:val="20"/>
-                <w:rtl/>
-              </w:rPr>
-            </w:pPr>
-            <w:r>
-              <w:rPr>
-                <w:rFonts w:ascii="Arial" w:hAnsi="Arial" w:cs="Arial" w:hint="cs"/>
-                <w:sz w:val="20"/>
-                <w:szCs w:val="20"/>
-                <w:rtl/>
-              </w:rPr>
-              <w:t>ניתן</w:t>
-            </w:r>
-            <w:r>
-              <w:rPr>
-                <w:rFonts w:ascii="Arial" w:hAnsi="Arial" w:cs="Arial"/>
-                <w:sz w:val="20"/>
-                <w:szCs w:val="20"/>
-                <w:rtl/>
-              </w:rPr>
-              <w:t xml:space="preserve"> </w:t>
-            </w:r>
-            <w:r>
-              <w:rPr>
-                <w:rFonts w:ascii="Arial" w:hAnsi="Arial" w:cs="Arial" w:hint="cs"/>
-                <w:sz w:val="20"/>
-                <w:szCs w:val="20"/>
-                <w:rtl/>
-              </w:rPr>
-              <w:t>להיעזר</w:t>
+                <w:rFonts w:ascii="Arial" w:hAnsi="Arial" w:cs="Arial" w:hint="cs"/>
+                <w:sz w:val="20"/>
+                <w:szCs w:val="20"/>
+              </w:rPr>
+            </w:pPr>
+            <w:r>
+              <w:rPr>
+                <w:rFonts w:ascii="Arial" w:hAnsi="Arial" w:cs="Arial" w:hint="cs"/>
+                <w:sz w:val="20"/>
+                <w:szCs w:val="20"/>
+                <w:rtl/>
+              </w:rPr>
+              <w:t>הילדים יכולים להיעזר</w:t>
             </w:r>
             <w:r>
               <w:rPr>
@@ -4934,6 +4906,31 @@
                 <w:rtl/>
               </w:rPr>
               <w:t>המחשב</w:t>
+            </w:r>
+          </w:p>
+          <w:p>
+            <w:pPr>
+              <w:pStyle w:val="NormalWeb"/>
+              <w:numPr>
+                <w:ilvl w:val="0"/>
+                <w:numId w:val="4"/>
+              </w:numPr>
+              <w:bidi/>
+              <w:rPr>
+                <w:rFonts w:ascii="Arial" w:hAnsi="Arial" w:cs="Arial"/>
+                <w:sz w:val="20"/>
+                <w:szCs w:val="20"/>
+                <w:rtl/>
+              </w:rPr>
+            </w:pPr>
+            <w:r>
+              <w:rPr>
+                <w:rFonts w:ascii="Arial" w:hAnsi="Arial" w:cs="Arial" w:hint="cs"/>
+                <w:sz w:val="20"/>
+                <w:szCs w:val="20"/>
+                <w:rtl/>
+              </w:rPr>
+              <w:t>יש להקפיד לאסוף הכל מסודר לקופסאות התלמידים המתאימים לקבוצות כדי שקבוצות שלא סיימו יוכלו להמשיך היכן שהפסיקו בתחילת השיעור הבא</w:t>
             </w:r>
           </w:p>
         </w:tc>
@@ -5162,7 +5159,7 @@
         <w:rtl/>
         <w:lang w:val="he-IL"/>
       </w:rPr>
-      <w:t>1</w:t>
+      <w:t>2</w:t>
     </w:r>
     <w:r>
       <w:fldChar w:fldCharType="end"/>

</xml_diff>